<commit_message>
Added interaction diagram and finalised the req 3.
</commit_message>
<xml_diff>
--- a/Challenge/Fun-Party-Req-3.docx
+++ b/Challenge/Fun-Party-Req-3.docx
@@ -1,6 +1,6 @@
 
 <file path=word/document.xml><?xml version="1.0" encoding="utf-8"?>
-<w:document xmlns:wpc="http://schemas.microsoft.com/office/word/2010/wordprocessingCanvas" xmlns:cx="http://schemas.microsoft.com/office/drawing/2014/chartex" xmlns:mc="http://schemas.openxmlformats.org/markup-compatibility/2006" xmlns:o="urn:schemas-microsoft-com:office:office" xmlns:r="http://schemas.openxmlformats.org/officeDocument/2006/relationships" xmlns:m="http://schemas.openxmlformats.org/officeDocument/2006/math" xmlns:v="urn:schemas-microsoft-com:vml" xmlns:wp14="http://schemas.microsoft.com/office/word/2010/wordprocessingDrawing" xmlns:wp="http://schemas.openxmlformats.org/drawingml/2006/wordprocessingDrawing" xmlns:w10="urn:schemas-microsoft-com:office:word" xmlns:w="http://schemas.openxmlformats.org/wordprocessingml/2006/main" xmlns:w14="http://schemas.microsoft.com/office/word/2010/wordml" xmlns:w15="http://schemas.microsoft.com/office/word/2012/wordml" xmlns:w16se="http://schemas.microsoft.com/office/word/2015/wordml/symex" xmlns:wpg="http://schemas.microsoft.com/office/word/2010/wordprocessingGroup" xmlns:wpi="http://schemas.microsoft.com/office/word/2010/wordprocessingInk" xmlns:wne="http://schemas.microsoft.com/office/word/2006/wordml" xmlns:wps="http://schemas.microsoft.com/office/word/2010/wordprocessingShape" mc:Ignorable="w14 w15 w16se wp14">
+<w:document xmlns:wpc="http://schemas.microsoft.com/office/word/2010/wordprocessingCanvas" xmlns:cx="http://schemas.microsoft.com/office/drawing/2014/chartex" xmlns:cx1="http://schemas.microsoft.com/office/drawing/2015/9/8/chartex" xmlns:cx2="http://schemas.microsoft.com/office/drawing/2015/10/21/chartex" xmlns:cx3="http://schemas.microsoft.com/office/drawing/2016/5/9/chartex" xmlns:cx4="http://schemas.microsoft.com/office/drawing/2016/5/10/chartex" xmlns:cx5="http://schemas.microsoft.com/office/drawing/2016/5/11/chartex" xmlns:mc="http://schemas.openxmlformats.org/markup-compatibility/2006" xmlns:o="urn:schemas-microsoft-com:office:office" xmlns:r="http://schemas.openxmlformats.org/officeDocument/2006/relationships" xmlns:m="http://schemas.openxmlformats.org/officeDocument/2006/math" xmlns:v="urn:schemas-microsoft-com:vml" xmlns:wp14="http://schemas.microsoft.com/office/word/2010/wordprocessingDrawing" xmlns:wp="http://schemas.openxmlformats.org/drawingml/2006/wordprocessingDrawing" xmlns:w10="urn:schemas-microsoft-com:office:word" xmlns:w="http://schemas.openxmlformats.org/wordprocessingml/2006/main" xmlns:w14="http://schemas.microsoft.com/office/word/2010/wordml" xmlns:w15="http://schemas.microsoft.com/office/word/2012/wordml" xmlns:w16se="http://schemas.microsoft.com/office/word/2015/wordml/symex" xmlns:wpg="http://schemas.microsoft.com/office/word/2010/wordprocessingGroup" xmlns:wpi="http://schemas.microsoft.com/office/word/2010/wordprocessingInk" xmlns:wne="http://schemas.microsoft.com/office/word/2006/wordml" xmlns:wps="http://schemas.microsoft.com/office/word/2010/wordprocessingShape" mc:Ignorable="w14 w15 w16se wp14">
   <w:body>
     <w:p>
       <w:pPr>
@@ -24,15 +24,15 @@
         <w:jc w:val="center"/>
         <w:rPr>
           <w:b/>
-          <w:sz w:val="24"/>
+          <w:sz w:val="28"/>
         </w:rPr>
       </w:pPr>
       <w:r>
         <w:rPr>
           <w:b/>
-          <w:sz w:val="24"/>
-        </w:rPr>
-        <w:t>Player</w:t>
+          <w:sz w:val="28"/>
+        </w:rPr>
+        <w:t>Network Diagram</w:t>
       </w:r>
     </w:p>
     <w:p>
@@ -50,20 +50,20 @@
         <w:drawing>
           <wp:anchor distT="0" distB="0" distL="114300" distR="114300" simplePos="0" relativeHeight="251661312" behindDoc="1" locked="0" layoutInCell="1" allowOverlap="1">
             <wp:simplePos x="0" y="0"/>
-            <wp:positionH relativeFrom="column">
-              <wp:posOffset>723900</wp:posOffset>
+            <wp:positionH relativeFrom="margin">
+              <wp:align>left</wp:align>
             </wp:positionH>
             <wp:positionV relativeFrom="paragraph">
-              <wp:posOffset>4445</wp:posOffset>
+              <wp:posOffset>195580</wp:posOffset>
             </wp:positionV>
-            <wp:extent cx="4398010" cy="3209925"/>
-            <wp:effectExtent l="0" t="0" r="2540" b="9525"/>
+            <wp:extent cx="5324475" cy="3886200"/>
+            <wp:effectExtent l="0" t="0" r="9525" b="0"/>
             <wp:wrapTight wrapText="bothSides">
               <wp:wrapPolygon edited="0">
                 <wp:start x="0" y="0"/>
-                <wp:lineTo x="0" y="21536"/>
-                <wp:lineTo x="21519" y="21536"/>
-                <wp:lineTo x="21519" y="0"/>
+                <wp:lineTo x="0" y="21494"/>
+                <wp:lineTo x="21561" y="21494"/>
+                <wp:lineTo x="21561" y="0"/>
                 <wp:lineTo x="0" y="0"/>
               </wp:wrapPolygon>
             </wp:wrapTight>
@@ -96,7 +96,7 @@
                   <pic:spPr bwMode="auto">
                     <a:xfrm>
                       <a:off x="0" y="0"/>
-                      <a:ext cx="4398010" cy="3209925"/>
+                      <a:ext cx="5324475" cy="3886200"/>
                     </a:xfrm>
                     <a:prstGeom prst="rect">
                       <a:avLst/>
@@ -136,40 +136,146 @@
     <w:p/>
     <w:p/>
     <w:p/>
-    <w:p>
-      <w:pPr>
-        <w:jc w:val="center"/>
-        <w:rPr>
-          <w:b/>
-          <w:sz w:val="24"/>
-        </w:rPr>
-      </w:pPr>
-      <w:r>
-        <w:rPr>
+    <w:p/>
+    <w:p>
+      <w:pPr>
+        <w:rPr>
+          <w:sz w:val="28"/>
+        </w:rPr>
+      </w:pPr>
+    </w:p>
+    <w:p>
+      <w:pPr>
+        <w:rPr>
+          <w:sz w:val="28"/>
+        </w:rPr>
+      </w:pPr>
+    </w:p>
+    <w:p>
+      <w:pPr>
+        <w:rPr>
+          <w:sz w:val="28"/>
+        </w:rPr>
+      </w:pPr>
+    </w:p>
+    <w:p>
+      <w:pPr>
+        <w:rPr>
+          <w:sz w:val="24"/>
+        </w:rPr>
+      </w:pPr>
+      <w:r>
+        <w:rPr>
+          <w:sz w:val="24"/>
+        </w:rPr>
+        <w:t>No changes were made to the actual design of the system in our approach so this diagram is the most accurate one.</w:t>
+      </w:r>
+    </w:p>
+    <w:p>
+      <w:pPr>
+        <w:rPr>
+          <w:sz w:val="24"/>
+        </w:rPr>
+      </w:pPr>
+    </w:p>
+    <w:p>
+      <w:pPr>
+        <w:rPr>
+          <w:sz w:val="24"/>
+        </w:rPr>
+      </w:pPr>
+    </w:p>
+    <w:p>
+      <w:pPr>
+        <w:rPr>
+          <w:sz w:val="24"/>
+        </w:rPr>
+      </w:pPr>
+    </w:p>
+    <w:p>
+      <w:pPr>
+        <w:rPr>
+          <w:sz w:val="24"/>
+        </w:rPr>
+      </w:pPr>
+    </w:p>
+    <w:p>
+      <w:pPr>
+        <w:rPr>
+          <w:sz w:val="24"/>
+        </w:rPr>
+      </w:pPr>
+    </w:p>
+    <w:p>
+      <w:pPr>
+        <w:rPr>
+          <w:sz w:val="24"/>
+        </w:rPr>
+      </w:pPr>
+    </w:p>
+    <w:p>
+      <w:pPr>
+        <w:rPr>
+          <w:sz w:val="24"/>
+        </w:rPr>
+      </w:pPr>
+    </w:p>
+    <w:p>
+      <w:pPr>
+        <w:rPr>
+          <w:sz w:val="24"/>
+        </w:rPr>
+      </w:pPr>
+    </w:p>
+    <w:p>
+      <w:pPr>
+        <w:rPr>
+          <w:sz w:val="24"/>
+        </w:rPr>
+      </w:pPr>
+    </w:p>
+    <w:p>
+      <w:pPr>
+        <w:rPr>
+          <w:sz w:val="24"/>
+        </w:rPr>
+      </w:pPr>
+    </w:p>
+    <w:p>
+      <w:pPr>
+        <w:pStyle w:val="Heading1"/>
+        <w:rPr>
+          <w:rFonts w:asciiTheme="minorHAnsi" w:hAnsiTheme="minorHAnsi"/>
+        </w:rPr>
+      </w:pPr>
+      <w:r>
+        <w:rPr>
+          <w:rFonts w:asciiTheme="minorHAnsi" w:hAnsiTheme="minorHAnsi"/>
           <w:noProof/>
           <w:lang w:eastAsia="en-GB"/>
         </w:rPr>
+        <w:lastRenderedPageBreak/>
         <w:drawing>
-          <wp:anchor distT="0" distB="0" distL="114300" distR="114300" simplePos="0" relativeHeight="251660288" behindDoc="1" locked="0" layoutInCell="1" allowOverlap="1">
+          <wp:anchor distT="0" distB="0" distL="114300" distR="114300" simplePos="0" relativeHeight="251662336" behindDoc="1" locked="0" layoutInCell="1" allowOverlap="1">
             <wp:simplePos x="0" y="0"/>
-            <wp:positionH relativeFrom="column">
-              <wp:posOffset>190500</wp:posOffset>
+            <wp:positionH relativeFrom="margin">
+              <wp:posOffset>-842645</wp:posOffset>
             </wp:positionH>
             <wp:positionV relativeFrom="paragraph">
-              <wp:posOffset>349885</wp:posOffset>
+              <wp:posOffset>361950</wp:posOffset>
             </wp:positionV>
-            <wp:extent cx="5731510" cy="4461872"/>
-            <wp:effectExtent l="0" t="0" r="2540" b="0"/>
+            <wp:extent cx="7214870" cy="7077075"/>
+            <wp:effectExtent l="0" t="0" r="5080" b="9525"/>
             <wp:wrapTight wrapText="bothSides">
               <wp:wrapPolygon edited="0">
                 <wp:start x="0" y="0"/>
-                <wp:lineTo x="0" y="21489"/>
-                <wp:lineTo x="21538" y="21489"/>
-                <wp:lineTo x="21538" y="0"/>
+                <wp:lineTo x="0" y="21571"/>
+                <wp:lineTo x="21558" y="21571"/>
+                <wp:lineTo x="21558" y="0"/>
                 <wp:lineTo x="0" y="0"/>
               </wp:wrapPolygon>
             </wp:wrapTight>
-            <wp:docPr id="3" name="Picture 3" descr="C:\Users\40173513\Downloads\Agent Diagram.png"/>
+            <wp:docPr id="55" name="Picture 55" descr="E:\All stuff\Downloads\Interaction Diagram.png"/>
             <wp:cNvGraphicFramePr>
               <a:graphicFrameLocks xmlns:a="http://schemas.openxmlformats.org/drawingml/2006/main" noChangeAspect="1"/>
             </wp:cNvGraphicFramePr>
@@ -177,7 +283,7 @@
               <a:graphicData uri="http://schemas.openxmlformats.org/drawingml/2006/picture">
                 <pic:pic xmlns:pic="http://schemas.openxmlformats.org/drawingml/2006/picture">
                   <pic:nvPicPr>
-                    <pic:cNvPr id="0" name="Picture 5" descr="C:\Users\40173513\Downloads\Agent Diagram.png"/>
+                    <pic:cNvPr id="0" name="Picture 1" descr="E:\All stuff\Downloads\Interaction Diagram.png"/>
                     <pic:cNvPicPr>
                       <a:picLocks noChangeAspect="1" noChangeArrowheads="1"/>
                     </pic:cNvPicPr>
@@ -198,7 +304,7 @@
                   <pic:spPr bwMode="auto">
                     <a:xfrm>
                       <a:off x="0" y="0"/>
-                      <a:ext cx="5731510" cy="4461872"/>
+                      <a:ext cx="7214870" cy="7077075"/>
                     </a:xfrm>
                     <a:prstGeom prst="rect">
                       <a:avLst/>
@@ -211,375 +317,180 @@
                 </pic:pic>
               </a:graphicData>
             </a:graphic>
+            <wp14:sizeRelH relativeFrom="margin">
+              <wp14:pctWidth>0</wp14:pctWidth>
+            </wp14:sizeRelH>
+            <wp14:sizeRelV relativeFrom="margin">
+              <wp14:pctHeight>0</wp14:pctHeight>
+            </wp14:sizeRelV>
           </wp:anchor>
         </w:drawing>
       </w:r>
       <w:r>
         <w:rPr>
+          <w:rFonts w:asciiTheme="minorHAnsi" w:hAnsiTheme="minorHAnsi"/>
+        </w:rPr>
+        <w:t>Channel Interaction Sequence</w:t>
+      </w:r>
+    </w:p>
+    <w:p>
+      <w:pPr>
+        <w:ind w:firstLine="720"/>
+      </w:pPr>
+    </w:p>
+    <w:p>
+      <w:pPr>
+        <w:ind w:firstLine="720"/>
+      </w:pPr>
+    </w:p>
+    <w:p>
+      <w:pPr>
+        <w:ind w:firstLine="720"/>
+      </w:pPr>
+    </w:p>
+    <w:p>
+      <w:pPr>
+        <w:ind w:firstLine="720"/>
+      </w:pPr>
+    </w:p>
+    <w:p>
+      <w:pPr>
+        <w:ind w:firstLine="720"/>
+      </w:pPr>
+    </w:p>
+    <w:p>
+      <w:pPr>
+        <w:rPr>
           <w:b/>
           <w:sz w:val="24"/>
         </w:rPr>
-        <w:t>Mobile Agent approach</w:t>
-      </w:r>
-    </w:p>
-    <w:p/>
-    <w:p>
-      <w:pPr>
-        <w:rPr>
-          <w:sz w:val="28"/>
-          <w:szCs w:val="28"/>
-        </w:rPr>
-      </w:pPr>
-      <w:r>
-        <w:rPr>
-          <w:sz w:val="28"/>
-          <w:szCs w:val="28"/>
-        </w:rPr>
-        <w:t>The players will be connected in a ring topology, in which, a process</w:t>
-      </w:r>
-      <w:r>
-        <w:rPr>
-          <w:sz w:val="28"/>
-          <w:szCs w:val="28"/>
-        </w:rPr>
-        <w:t xml:space="preserve"> (turnManager)</w:t>
-      </w:r>
-      <w:r>
-        <w:rPr>
-          <w:sz w:val="28"/>
-          <w:szCs w:val="28"/>
-        </w:rPr>
-        <w:t xml:space="preserve"> is passed around each player. The player who is holding the agent </w:t>
-      </w:r>
-      <w:r>
-        <w:rPr>
-          <w:sz w:val="28"/>
-          <w:szCs w:val="28"/>
-        </w:rPr>
-        <w:t>is</w:t>
-      </w:r>
-      <w:r>
-        <w:rPr>
-          <w:sz w:val="28"/>
-          <w:szCs w:val="28"/>
-        </w:rPr>
-        <w:t xml:space="preserve"> allowed to make a move</w:t>
-      </w:r>
-      <w:r>
-        <w:rPr>
-          <w:sz w:val="28"/>
-          <w:szCs w:val="28"/>
-        </w:rPr>
-        <w:t>,</w:t>
-      </w:r>
-      <w:r>
-        <w:rPr>
-          <w:sz w:val="28"/>
-          <w:szCs w:val="28"/>
-        </w:rPr>
-        <w:t xml:space="preserve"> as it is their turn. Once a pair is selected, </w:t>
-      </w:r>
-      <w:r>
-        <w:rPr>
-          <w:sz w:val="28"/>
-          <w:szCs w:val="28"/>
-        </w:rPr>
-        <w:t>the player sends the selected</w:t>
-      </w:r>
-      <w:r>
-        <w:rPr>
-          <w:sz w:val="28"/>
-          <w:szCs w:val="28"/>
-        </w:rPr>
-        <w:t xml:space="preserve"> cards</w:t>
-      </w:r>
-      <w:r>
-        <w:rPr>
-          <w:sz w:val="28"/>
-          <w:szCs w:val="28"/>
-        </w:rPr>
-        <w:t xml:space="preserve"> </w:t>
-      </w:r>
-      <w:r>
-        <w:rPr>
-          <w:sz w:val="28"/>
-          <w:szCs w:val="28"/>
-        </w:rPr>
-        <w:t xml:space="preserve">to the turnManager </w:t>
-      </w:r>
-      <w:r>
-        <w:rPr>
-          <w:sz w:val="28"/>
-          <w:szCs w:val="28"/>
-        </w:rPr>
-        <w:t xml:space="preserve">process </w:t>
-      </w:r>
-      <w:r>
-        <w:rPr>
-          <w:sz w:val="28"/>
-          <w:szCs w:val="28"/>
-        </w:rPr>
-        <w:t xml:space="preserve">which </w:t>
-      </w:r>
-      <w:r>
-        <w:rPr>
-          <w:sz w:val="28"/>
-          <w:szCs w:val="28"/>
-        </w:rPr>
-        <w:t>in turn sends these</w:t>
-      </w:r>
-      <w:r>
-        <w:rPr>
-          <w:sz w:val="28"/>
-          <w:szCs w:val="28"/>
-        </w:rPr>
-        <w:t xml:space="preserve"> cards to the controller through a back channel </w:t>
-      </w:r>
-      <w:r>
-        <w:rPr>
-          <w:sz w:val="28"/>
-          <w:szCs w:val="28"/>
-        </w:rPr>
-        <w:t>allowing the</w:t>
-      </w:r>
-      <w:r>
-        <w:rPr>
-          <w:sz w:val="28"/>
-          <w:szCs w:val="28"/>
-        </w:rPr>
-        <w:t xml:space="preserve"> controller</w:t>
-      </w:r>
-      <w:r>
-        <w:rPr>
-          <w:sz w:val="28"/>
-          <w:szCs w:val="28"/>
-        </w:rPr>
-        <w:t xml:space="preserve"> </w:t>
-      </w:r>
-      <w:r>
-        <w:rPr>
-          <w:sz w:val="28"/>
-          <w:szCs w:val="28"/>
-        </w:rPr>
-        <w:t>to</w:t>
-      </w:r>
-      <w:r>
-        <w:rPr>
-          <w:sz w:val="28"/>
-          <w:szCs w:val="28"/>
-        </w:rPr>
-        <w:t xml:space="preserve"> update each player </w:t>
-      </w:r>
-      <w:r>
-        <w:rPr>
-          <w:sz w:val="28"/>
-          <w:szCs w:val="28"/>
-        </w:rPr>
-        <w:t>to</w:t>
-      </w:r>
-      <w:r>
-        <w:rPr>
-          <w:sz w:val="28"/>
-          <w:szCs w:val="28"/>
-        </w:rPr>
-        <w:t xml:space="preserve"> the game</w:t>
-      </w:r>
-      <w:r>
-        <w:rPr>
-          <w:sz w:val="28"/>
-          <w:szCs w:val="28"/>
-        </w:rPr>
-        <w:t xml:space="preserve"> status. </w:t>
-      </w:r>
-      <w:r>
-        <w:rPr>
-          <w:sz w:val="28"/>
-          <w:szCs w:val="28"/>
-        </w:rPr>
-        <w:t xml:space="preserve">Once this has been done </w:t>
-      </w:r>
-      <w:r>
-        <w:rPr>
-          <w:sz w:val="28"/>
-          <w:szCs w:val="28"/>
-        </w:rPr>
-        <w:t>the agent mo</w:t>
-      </w:r>
-      <w:r>
-        <w:rPr>
-          <w:sz w:val="28"/>
-          <w:szCs w:val="28"/>
-        </w:rPr>
-        <w:t xml:space="preserve">ves to the next player in line. </w:t>
-      </w:r>
-    </w:p>
-    <w:p>
-      <w:pPr>
-        <w:rPr>
-          <w:sz w:val="28"/>
-          <w:szCs w:val="28"/>
-        </w:rPr>
-      </w:pPr>
-      <w:r>
-        <w:rPr>
-          <w:sz w:val="28"/>
-          <w:szCs w:val="28"/>
-        </w:rPr>
-        <w:t xml:space="preserve">This approach will require the use of </w:t>
-      </w:r>
-      <w:r>
-        <w:rPr>
-          <w:sz w:val="28"/>
-          <w:szCs w:val="28"/>
-        </w:rPr>
-        <w:t>the mobile agent process;</w:t>
-      </w:r>
-      <w:r>
-        <w:rPr>
-          <w:sz w:val="28"/>
-          <w:szCs w:val="28"/>
-        </w:rPr>
-        <w:t xml:space="preserve"> </w:t>
-      </w:r>
-      <w:r>
-        <w:rPr>
-          <w:sz w:val="28"/>
-          <w:szCs w:val="28"/>
-        </w:rPr>
-        <w:t>the mobile agent</w:t>
-      </w:r>
-      <w:r>
-        <w:rPr>
-          <w:sz w:val="28"/>
-          <w:szCs w:val="28"/>
-        </w:rPr>
-        <w:t xml:space="preserve"> extends from the csProcess and serializable interfaces.</w:t>
-      </w:r>
-      <w:r>
-        <w:rPr>
-          <w:sz w:val="28"/>
-          <w:szCs w:val="28"/>
-        </w:rPr>
-        <w:t xml:space="preserve"> As part of the agent process, there will need t</w:t>
-      </w:r>
-      <w:r>
-        <w:rPr>
-          <w:sz w:val="28"/>
-          <w:szCs w:val="28"/>
-        </w:rPr>
-        <w:t>o be internal channels which are</w:t>
-      </w:r>
-      <w:r>
-        <w:rPr>
-          <w:sz w:val="28"/>
-          <w:szCs w:val="28"/>
-        </w:rPr>
-        <w:t xml:space="preserve"> set up once the agent has been moved to a new process.</w:t>
-      </w:r>
-    </w:p>
-    <w:p>
-      <w:pPr>
-        <w:rPr>
-          <w:sz w:val="28"/>
-          <w:szCs w:val="28"/>
-        </w:rPr>
-      </w:pPr>
-      <w:r>
-        <w:rPr>
-          <w:sz w:val="28"/>
-          <w:szCs w:val="28"/>
-        </w:rPr>
-        <w:t>The data type used within</w:t>
-      </w:r>
-      <w:r>
-        <w:rPr>
-          <w:sz w:val="28"/>
-          <w:szCs w:val="28"/>
-        </w:rPr>
-        <w:t xml:space="preserve"> the </w:t>
-      </w:r>
-      <w:r>
-        <w:rPr>
-          <w:sz w:val="28"/>
-          <w:szCs w:val="28"/>
-        </w:rPr>
-        <w:t>given</w:t>
-      </w:r>
-      <w:r>
-        <w:rPr>
-          <w:sz w:val="28"/>
-          <w:szCs w:val="28"/>
-        </w:rPr>
-        <w:t xml:space="preserve"> </w:t>
-      </w:r>
-      <w:r>
-        <w:rPr>
-          <w:sz w:val="28"/>
-          <w:szCs w:val="28"/>
-        </w:rPr>
-        <w:t xml:space="preserve">implementation, namely ClaimPairs will be reused to update the flipped cards to all other players. </w:t>
-      </w:r>
-    </w:p>
-    <w:p>
-      <w:pPr>
-        <w:rPr>
-          <w:sz w:val="28"/>
-        </w:rPr>
-      </w:pPr>
-      <w:r>
-        <w:rPr>
-          <w:sz w:val="28"/>
-          <w:szCs w:val="28"/>
-        </w:rPr>
-        <w:t>This design</w:t>
-      </w:r>
-      <w:r>
-        <w:rPr>
-          <w:sz w:val="28"/>
-          <w:szCs w:val="28"/>
-        </w:rPr>
-        <w:t xml:space="preserve"> may be </w:t>
-      </w:r>
-      <w:r>
-        <w:rPr>
-          <w:sz w:val="28"/>
-          <w:szCs w:val="28"/>
-        </w:rPr>
-        <w:t>altered</w:t>
-      </w:r>
-      <w:r>
-        <w:rPr>
-          <w:sz w:val="28"/>
-          <w:szCs w:val="28"/>
-        </w:rPr>
-        <w:t xml:space="preserve"> in the future depending on the </w:t>
-      </w:r>
-      <w:r>
-        <w:rPr>
-          <w:sz w:val="28"/>
-          <w:szCs w:val="28"/>
-        </w:rPr>
-        <w:t>validity</w:t>
+      </w:pPr>
+      <w:r>
+        <w:rPr>
+          <w:b/>
+          <w:sz w:val="24"/>
+        </w:rPr>
+        <w:lastRenderedPageBreak/>
+        <w:t>Interactions</w:t>
+      </w:r>
+    </w:p>
+    <w:p>
+      <w:r>
+        <w:t xml:space="preserve">This implementation behaves in the same way as the original implementation but a turn system was successfully added. When the player receives </w:t>
+      </w:r>
+      <w:proofErr w:type="spellStart"/>
+      <w:r>
+        <w:t>GameDetails</w:t>
+      </w:r>
+      <w:proofErr w:type="spellEnd"/>
+      <w:r>
+        <w:t>, they are also given the current turn value which is a simple integer. Player enters the valid point loop and then it checks if its ID matches the turn value, if it does then the player can pick cards, otherwise the player can only withdraw from the game.</w:t>
+      </w:r>
+    </w:p>
+    <w:p>
+      <w:r>
+        <w:t xml:space="preserve">Once the player picked 2 cards and they did not match, player manager sends a </w:t>
+      </w:r>
+      <w:proofErr w:type="spellStart"/>
+      <w:r>
+        <w:t>TurnManager</w:t>
+      </w:r>
+      <w:proofErr w:type="spellEnd"/>
+      <w:r>
+        <w:t xml:space="preserve"> data type over to the Controller which increments the turn to the next player and subsequently sends this new turn value to all players so they know whether it’s their turn.</w:t>
       </w:r>
       <w:bookmarkStart w:id="0" w:name="_GoBack"/>
       <w:bookmarkEnd w:id="0"/>
-      <w:r>
-        <w:rPr>
-          <w:sz w:val="28"/>
-          <w:szCs w:val="28"/>
-        </w:rPr>
-        <w:t xml:space="preserve"> of implementation</w:t>
-      </w:r>
+    </w:p>
+    <w:p>
+      <w:pPr>
+        <w:rPr>
+          <w:b/>
+          <w:sz w:val="24"/>
+        </w:rPr>
+      </w:pPr>
+      <w:r>
+        <w:rPr>
+          <w:b/>
+          <w:sz w:val="24"/>
+        </w:rPr>
+        <w:t>Datatypes</w:t>
+      </w:r>
+    </w:p>
+    <w:p>
+      <w:proofErr w:type="spellStart"/>
+      <w:r>
+        <w:t>GameDetails</w:t>
+      </w:r>
+      <w:proofErr w:type="spellEnd"/>
+      <w:r>
+        <w:t xml:space="preserve"> data type was changed to include a turn value that is sent to each player when they enter enrolled loop. </w:t>
+      </w:r>
+    </w:p>
+    <w:p>
+      <w:r>
+        <w:t xml:space="preserve">A new data type called </w:t>
+      </w:r>
+      <w:proofErr w:type="spellStart"/>
+      <w:r>
+        <w:t>TurnManager</w:t>
+      </w:r>
+      <w:proofErr w:type="spellEnd"/>
+      <w:r>
+        <w:t xml:space="preserve"> was added which contains the </w:t>
+      </w:r>
+      <w:proofErr w:type="spellStart"/>
+      <w:r>
+        <w:t>currentPlayer</w:t>
+      </w:r>
+      <w:proofErr w:type="spellEnd"/>
+      <w:r>
+        <w:t xml:space="preserve"> value that is pretty much the turn value. This data type has its own algorithm inside the </w:t>
+      </w:r>
+      <w:proofErr w:type="spellStart"/>
+      <w:r>
+        <w:t>ControlManager</w:t>
+      </w:r>
+      <w:proofErr w:type="spellEnd"/>
+      <w:r>
+        <w:t xml:space="preserve"> that decides which player moves next. After the next </w:t>
+      </w:r>
+      <w:r>
+        <w:t>player,</w:t>
+      </w:r>
+      <w:r>
+        <w:t xml:space="preserve"> has been decided, </w:t>
+      </w:r>
+      <w:proofErr w:type="spellStart"/>
+      <w:r>
+        <w:t>TurnManager</w:t>
+      </w:r>
+      <w:proofErr w:type="spellEnd"/>
+      <w:r>
+        <w:t xml:space="preserve"> is sent back to all players to inform them of this change.</w:t>
+      </w:r>
+    </w:p>
+    <w:p>
       <w:r>
         <w:t xml:space="preserve"> </w:t>
       </w:r>
-      <w:r>
-        <w:rPr>
-          <w:sz w:val="28"/>
-        </w:rPr>
-        <w:t>or if a more suitable approach is discovered.</w:t>
-      </w:r>
-    </w:p>
+    </w:p>
+    <w:p/>
+    <w:p/>
+    <w:p/>
+    <w:p/>
+    <w:p/>
+    <w:p/>
+    <w:p/>
+    <w:p/>
+    <w:p/>
+    <w:p/>
+    <w:p/>
+    <w:p/>
+    <w:p/>
+    <w:p/>
+    <w:p/>
+    <w:p/>
     <w:sectPr>
       <w:headerReference w:type="default" r:id="rId9"/>
       <w:pgSz w:w="11906" w:h="16838"/>
@@ -592,7 +503,7 @@
 </file>
 
 <file path=word/endnotes.xml><?xml version="1.0" encoding="utf-8"?>
-<w:endnotes xmlns:wpc="http://schemas.microsoft.com/office/word/2010/wordprocessingCanvas" xmlns:cx="http://schemas.microsoft.com/office/drawing/2014/chartex" xmlns:mc="http://schemas.openxmlformats.org/markup-compatibility/2006" xmlns:o="urn:schemas-microsoft-com:office:office" xmlns:r="http://schemas.openxmlformats.org/officeDocument/2006/relationships" xmlns:m="http://schemas.openxmlformats.org/officeDocument/2006/math" xmlns:v="urn:schemas-microsoft-com:vml" xmlns:wp14="http://schemas.microsoft.com/office/word/2010/wordprocessingDrawing" xmlns:wp="http://schemas.openxmlformats.org/drawingml/2006/wordprocessingDrawing" xmlns:w10="urn:schemas-microsoft-com:office:word" xmlns:w="http://schemas.openxmlformats.org/wordprocessingml/2006/main" xmlns:w14="http://schemas.microsoft.com/office/word/2010/wordml" xmlns:w15="http://schemas.microsoft.com/office/word/2012/wordml" xmlns:w16se="http://schemas.microsoft.com/office/word/2015/wordml/symex" xmlns:wpg="http://schemas.microsoft.com/office/word/2010/wordprocessingGroup" xmlns:wpi="http://schemas.microsoft.com/office/word/2010/wordprocessingInk" xmlns:wne="http://schemas.microsoft.com/office/word/2006/wordml" xmlns:wps="http://schemas.microsoft.com/office/word/2010/wordprocessingShape" mc:Ignorable="w14 w15 w16se wp14">
+<w:endnotes xmlns:wpc="http://schemas.microsoft.com/office/word/2010/wordprocessingCanvas" xmlns:cx="http://schemas.microsoft.com/office/drawing/2014/chartex" xmlns:cx1="http://schemas.microsoft.com/office/drawing/2015/9/8/chartex" xmlns:cx2="http://schemas.microsoft.com/office/drawing/2015/10/21/chartex" xmlns:cx3="http://schemas.microsoft.com/office/drawing/2016/5/9/chartex" xmlns:cx4="http://schemas.microsoft.com/office/drawing/2016/5/10/chartex" xmlns:cx5="http://schemas.microsoft.com/office/drawing/2016/5/11/chartex" xmlns:mc="http://schemas.openxmlformats.org/markup-compatibility/2006" xmlns:o="urn:schemas-microsoft-com:office:office" xmlns:r="http://schemas.openxmlformats.org/officeDocument/2006/relationships" xmlns:m="http://schemas.openxmlformats.org/officeDocument/2006/math" xmlns:v="urn:schemas-microsoft-com:vml" xmlns:wp14="http://schemas.microsoft.com/office/word/2010/wordprocessingDrawing" xmlns:wp="http://schemas.openxmlformats.org/drawingml/2006/wordprocessingDrawing" xmlns:w10="urn:schemas-microsoft-com:office:word" xmlns:w="http://schemas.openxmlformats.org/wordprocessingml/2006/main" xmlns:w14="http://schemas.microsoft.com/office/word/2010/wordml" xmlns:w15="http://schemas.microsoft.com/office/word/2012/wordml" xmlns:w16se="http://schemas.microsoft.com/office/word/2015/wordml/symex" xmlns:wpg="http://schemas.microsoft.com/office/word/2010/wordprocessingGroup" xmlns:wpi="http://schemas.microsoft.com/office/word/2010/wordprocessingInk" xmlns:wne="http://schemas.microsoft.com/office/word/2006/wordml" xmlns:wps="http://schemas.microsoft.com/office/word/2010/wordprocessingShape" mc:Ignorable="w14 w15 w16se wp14">
   <w:endnote w:type="separator" w:id="-1">
     <w:p>
       <w:pPr>
@@ -617,7 +528,7 @@
 </file>
 
 <file path=word/footnotes.xml><?xml version="1.0" encoding="utf-8"?>
-<w:footnotes xmlns:wpc="http://schemas.microsoft.com/office/word/2010/wordprocessingCanvas" xmlns:cx="http://schemas.microsoft.com/office/drawing/2014/chartex" xmlns:mc="http://schemas.openxmlformats.org/markup-compatibility/2006" xmlns:o="urn:schemas-microsoft-com:office:office" xmlns:r="http://schemas.openxmlformats.org/officeDocument/2006/relationships" xmlns:m="http://schemas.openxmlformats.org/officeDocument/2006/math" xmlns:v="urn:schemas-microsoft-com:vml" xmlns:wp14="http://schemas.microsoft.com/office/word/2010/wordprocessingDrawing" xmlns:wp="http://schemas.openxmlformats.org/drawingml/2006/wordprocessingDrawing" xmlns:w10="urn:schemas-microsoft-com:office:word" xmlns:w="http://schemas.openxmlformats.org/wordprocessingml/2006/main" xmlns:w14="http://schemas.microsoft.com/office/word/2010/wordml" xmlns:w15="http://schemas.microsoft.com/office/word/2012/wordml" xmlns:w16se="http://schemas.microsoft.com/office/word/2015/wordml/symex" xmlns:wpg="http://schemas.microsoft.com/office/word/2010/wordprocessingGroup" xmlns:wpi="http://schemas.microsoft.com/office/word/2010/wordprocessingInk" xmlns:wne="http://schemas.microsoft.com/office/word/2006/wordml" xmlns:wps="http://schemas.microsoft.com/office/word/2010/wordprocessingShape" mc:Ignorable="w14 w15 w16se wp14">
+<w:footnotes xmlns:wpc="http://schemas.microsoft.com/office/word/2010/wordprocessingCanvas" xmlns:cx="http://schemas.microsoft.com/office/drawing/2014/chartex" xmlns:cx1="http://schemas.microsoft.com/office/drawing/2015/9/8/chartex" xmlns:cx2="http://schemas.microsoft.com/office/drawing/2015/10/21/chartex" xmlns:cx3="http://schemas.microsoft.com/office/drawing/2016/5/9/chartex" xmlns:cx4="http://schemas.microsoft.com/office/drawing/2016/5/10/chartex" xmlns:cx5="http://schemas.microsoft.com/office/drawing/2016/5/11/chartex" xmlns:mc="http://schemas.openxmlformats.org/markup-compatibility/2006" xmlns:o="urn:schemas-microsoft-com:office:office" xmlns:r="http://schemas.openxmlformats.org/officeDocument/2006/relationships" xmlns:m="http://schemas.openxmlformats.org/officeDocument/2006/math" xmlns:v="urn:schemas-microsoft-com:vml" xmlns:wp14="http://schemas.microsoft.com/office/word/2010/wordprocessingDrawing" xmlns:wp="http://schemas.openxmlformats.org/drawingml/2006/wordprocessingDrawing" xmlns:w10="urn:schemas-microsoft-com:office:word" xmlns:w="http://schemas.openxmlformats.org/wordprocessingml/2006/main" xmlns:w14="http://schemas.microsoft.com/office/word/2010/wordml" xmlns:w15="http://schemas.microsoft.com/office/word/2012/wordml" xmlns:w16se="http://schemas.microsoft.com/office/word/2015/wordml/symex" xmlns:wpg="http://schemas.microsoft.com/office/word/2010/wordprocessingGroup" xmlns:wpi="http://schemas.microsoft.com/office/word/2010/wordprocessingInk" xmlns:wne="http://schemas.microsoft.com/office/word/2006/wordml" xmlns:wps="http://schemas.microsoft.com/office/word/2010/wordprocessingShape" mc:Ignorable="w14 w15 w16se wp14">
   <w:footnote w:type="separator" w:id="-1">
     <w:p>
       <w:pPr>
@@ -642,7 +553,7 @@
 </file>
 
 <file path=word/header1.xml><?xml version="1.0" encoding="utf-8"?>
-<w:hdr xmlns:wpc="http://schemas.microsoft.com/office/word/2010/wordprocessingCanvas" xmlns:cx="http://schemas.microsoft.com/office/drawing/2014/chartex" xmlns:mc="http://schemas.openxmlformats.org/markup-compatibility/2006" xmlns:o="urn:schemas-microsoft-com:office:office" xmlns:r="http://schemas.openxmlformats.org/officeDocument/2006/relationships" xmlns:m="http://schemas.openxmlformats.org/officeDocument/2006/math" xmlns:v="urn:schemas-microsoft-com:vml" xmlns:wp14="http://schemas.microsoft.com/office/word/2010/wordprocessingDrawing" xmlns:wp="http://schemas.openxmlformats.org/drawingml/2006/wordprocessingDrawing" xmlns:w10="urn:schemas-microsoft-com:office:word" xmlns:w="http://schemas.openxmlformats.org/wordprocessingml/2006/main" xmlns:w14="http://schemas.microsoft.com/office/word/2010/wordml" xmlns:w15="http://schemas.microsoft.com/office/word/2012/wordml" xmlns:w16se="http://schemas.microsoft.com/office/word/2015/wordml/symex" xmlns:wpg="http://schemas.microsoft.com/office/word/2010/wordprocessingGroup" xmlns:wpi="http://schemas.microsoft.com/office/word/2010/wordprocessingInk" xmlns:wne="http://schemas.microsoft.com/office/word/2006/wordml" xmlns:wps="http://schemas.microsoft.com/office/word/2010/wordprocessingShape" mc:Ignorable="w14 w15 w16se wp14">
+<w:hdr xmlns:wpc="http://schemas.microsoft.com/office/word/2010/wordprocessingCanvas" xmlns:cx="http://schemas.microsoft.com/office/drawing/2014/chartex" xmlns:cx1="http://schemas.microsoft.com/office/drawing/2015/9/8/chartex" xmlns:cx2="http://schemas.microsoft.com/office/drawing/2015/10/21/chartex" xmlns:cx3="http://schemas.microsoft.com/office/drawing/2016/5/9/chartex" xmlns:cx4="http://schemas.microsoft.com/office/drawing/2016/5/10/chartex" xmlns:cx5="http://schemas.microsoft.com/office/drawing/2016/5/11/chartex" xmlns:mc="http://schemas.openxmlformats.org/markup-compatibility/2006" xmlns:o="urn:schemas-microsoft-com:office:office" xmlns:r="http://schemas.openxmlformats.org/officeDocument/2006/relationships" xmlns:m="http://schemas.openxmlformats.org/officeDocument/2006/math" xmlns:v="urn:schemas-microsoft-com:vml" xmlns:wp14="http://schemas.microsoft.com/office/word/2010/wordprocessingDrawing" xmlns:wp="http://schemas.openxmlformats.org/drawingml/2006/wordprocessingDrawing" xmlns:w10="urn:schemas-microsoft-com:office:word" xmlns:w="http://schemas.openxmlformats.org/wordprocessingml/2006/main" xmlns:w14="http://schemas.microsoft.com/office/word/2010/wordml" xmlns:w15="http://schemas.microsoft.com/office/word/2012/wordml" xmlns:w16se="http://schemas.microsoft.com/office/word/2015/wordml/symex" xmlns:wpg="http://schemas.microsoft.com/office/word/2010/wordprocessingGroup" xmlns:wpi="http://schemas.microsoft.com/office/word/2010/wordprocessingInk" xmlns:wne="http://schemas.microsoft.com/office/word/2006/wordml" xmlns:wps="http://schemas.microsoft.com/office/word/2010/wordprocessingShape" mc:Ignorable="w14 w15 w16se wp14">
   <w:p>
     <w:pPr>
       <w:pStyle w:val="Header"/>
@@ -667,7 +578,7 @@
 </file>
 
 <file path=word/numbering.xml><?xml version="1.0" encoding="utf-8"?>
-<w:numbering xmlns:wpc="http://schemas.microsoft.com/office/word/2010/wordprocessingCanvas" xmlns:cx="http://schemas.microsoft.com/office/drawing/2014/chartex" xmlns:mc="http://schemas.openxmlformats.org/markup-compatibility/2006" xmlns:o="urn:schemas-microsoft-com:office:office" xmlns:r="http://schemas.openxmlformats.org/officeDocument/2006/relationships" xmlns:m="http://schemas.openxmlformats.org/officeDocument/2006/math" xmlns:v="urn:schemas-microsoft-com:vml" xmlns:wp14="http://schemas.microsoft.com/office/word/2010/wordprocessingDrawing" xmlns:wp="http://schemas.openxmlformats.org/drawingml/2006/wordprocessingDrawing" xmlns:w10="urn:schemas-microsoft-com:office:word" xmlns:w="http://schemas.openxmlformats.org/wordprocessingml/2006/main" xmlns:w14="http://schemas.microsoft.com/office/word/2010/wordml" xmlns:w15="http://schemas.microsoft.com/office/word/2012/wordml" xmlns:w16se="http://schemas.microsoft.com/office/word/2015/wordml/symex" xmlns:wpg="http://schemas.microsoft.com/office/word/2010/wordprocessingGroup" xmlns:wpi="http://schemas.microsoft.com/office/word/2010/wordprocessingInk" xmlns:wne="http://schemas.microsoft.com/office/word/2006/wordml" xmlns:wps="http://schemas.microsoft.com/office/word/2010/wordprocessingShape" mc:Ignorable="w14 w15 w16se wp14">
+<w:numbering xmlns:wpc="http://schemas.microsoft.com/office/word/2010/wordprocessingCanvas" xmlns:cx="http://schemas.microsoft.com/office/drawing/2014/chartex" xmlns:cx1="http://schemas.microsoft.com/office/drawing/2015/9/8/chartex" xmlns:cx2="http://schemas.microsoft.com/office/drawing/2015/10/21/chartex" xmlns:cx3="http://schemas.microsoft.com/office/drawing/2016/5/9/chartex" xmlns:cx4="http://schemas.microsoft.com/office/drawing/2016/5/10/chartex" xmlns:cx5="http://schemas.microsoft.com/office/drawing/2016/5/11/chartex" xmlns:mc="http://schemas.openxmlformats.org/markup-compatibility/2006" xmlns:o="urn:schemas-microsoft-com:office:office" xmlns:r="http://schemas.openxmlformats.org/officeDocument/2006/relationships" xmlns:m="http://schemas.openxmlformats.org/officeDocument/2006/math" xmlns:v="urn:schemas-microsoft-com:vml" xmlns:wp14="http://schemas.microsoft.com/office/word/2010/wordprocessingDrawing" xmlns:wp="http://schemas.openxmlformats.org/drawingml/2006/wordprocessingDrawing" xmlns:w10="urn:schemas-microsoft-com:office:word" xmlns:w="http://schemas.openxmlformats.org/wordprocessingml/2006/main" xmlns:w14="http://schemas.microsoft.com/office/word/2010/wordml" xmlns:w15="http://schemas.microsoft.com/office/word/2012/wordml" xmlns:w16se="http://schemas.microsoft.com/office/word/2015/wordml/symex" xmlns:wpg="http://schemas.microsoft.com/office/word/2010/wordprocessingGroup" xmlns:wpi="http://schemas.microsoft.com/office/word/2010/wordprocessingInk" xmlns:wne="http://schemas.microsoft.com/office/word/2006/wordml" xmlns:wps="http://schemas.microsoft.com/office/word/2010/wordprocessingShape" mc:Ignorable="w14 w15 w16se wp14">
   <w:abstractNum w:abstractNumId="0" w15:restartNumberingAfterBreak="0">
     <w:nsid w:val="1D980500"/>
     <w:multiLevelType w:val="hybridMultilevel"/>
@@ -920,7 +831,7 @@
       </w:pPr>
     </w:pPrDefault>
   </w:docDefaults>
-  <w:latentStyles w:defLockedState="0" w:defUIPriority="99" w:defSemiHidden="0" w:defUnhideWhenUsed="0" w:defQFormat="0" w:count="371">
+  <w:latentStyles w:defLockedState="0" w:defUIPriority="99" w:defSemiHidden="0" w:defUnhideWhenUsed="0" w:defQFormat="0" w:count="374">
     <w:lsdException w:name="Normal" w:uiPriority="0" w:qFormat="1"/>
     <w:lsdException w:name="heading 1" w:uiPriority="9" w:qFormat="1"/>
     <w:lsdException w:name="heading 2" w:semiHidden="1" w:uiPriority="9" w:unhideWhenUsed="1" w:qFormat="1"/>
@@ -1026,7 +937,6 @@
     <w:lsdException w:name="HTML Sample" w:semiHidden="1" w:unhideWhenUsed="1"/>
     <w:lsdException w:name="HTML Typewriter" w:semiHidden="1" w:unhideWhenUsed="1"/>
     <w:lsdException w:name="HTML Variable" w:semiHidden="1" w:unhideWhenUsed="1"/>
-    <w:lsdException w:name="Normal Table" w:semiHidden="1" w:unhideWhenUsed="1"/>
     <w:lsdException w:name="annotation subject" w:semiHidden="1" w:unhideWhenUsed="1"/>
     <w:lsdException w:name="No List" w:semiHidden="1" w:unhideWhenUsed="1"/>
     <w:lsdException w:name="Outline List 1" w:semiHidden="1" w:unhideWhenUsed="1"/>
@@ -1071,7 +981,6 @@
     <w:lsdException w:name="Table Professional" w:semiHidden="1" w:unhideWhenUsed="1"/>
     <w:lsdException w:name="Table Subtle 1" w:semiHidden="1" w:unhideWhenUsed="1"/>
     <w:lsdException w:name="Table Subtle 2" w:semiHidden="1" w:unhideWhenUsed="1"/>
-    <w:lsdException w:name="Table Web 1" w:semiHidden="1" w:unhideWhenUsed="1"/>
     <w:lsdException w:name="Table Web 2" w:semiHidden="1" w:unhideWhenUsed="1"/>
     <w:lsdException w:name="Table Web 3" w:semiHidden="1" w:unhideWhenUsed="1"/>
     <w:lsdException w:name="Balloon Text" w:semiHidden="1" w:unhideWhenUsed="1"/>
@@ -1292,10 +1201,35 @@
     <w:lsdException w:name="List Table 5 Dark Accent 6" w:uiPriority="50"/>
     <w:lsdException w:name="List Table 6 Colorful Accent 6" w:uiPriority="51"/>
     <w:lsdException w:name="List Table 7 Colorful Accent 6" w:uiPriority="52"/>
+    <w:lsdException w:name="Mention" w:semiHidden="1" w:unhideWhenUsed="1"/>
+    <w:lsdException w:name="Smart Hyperlink" w:semiHidden="1" w:unhideWhenUsed="1"/>
+    <w:lsdException w:name="Hashtag" w:semiHidden="1" w:unhideWhenUsed="1"/>
   </w:latentStyles>
   <w:style w:type="paragraph" w:default="1" w:styleId="Normal">
     <w:name w:val="Normal"/>
     <w:qFormat/>
+  </w:style>
+  <w:style w:type="paragraph" w:styleId="Heading1">
+    <w:name w:val="heading 1"/>
+    <w:basedOn w:val="Normal"/>
+    <w:next w:val="Normal"/>
+    <w:link w:val="Heading1Char"/>
+    <w:uiPriority w:val="9"/>
+    <w:qFormat/>
+    <w:rsid w:val="0046213B"/>
+    <w:pPr>
+      <w:keepNext/>
+      <w:keepLines/>
+      <w:spacing w:before="240" w:after="120" w:line="276" w:lineRule="auto"/>
+      <w:outlineLvl w:val="0"/>
+    </w:pPr>
+    <w:rPr>
+      <w:rFonts w:ascii="Arial" w:eastAsiaTheme="majorEastAsia" w:hAnsi="Arial" w:cstheme="majorBidi"/>
+      <w:b/>
+      <w:bCs/>
+      <w:sz w:val="28"/>
+      <w:szCs w:val="28"/>
+    </w:rPr>
   </w:style>
   <w:style w:type="character" w:default="1" w:styleId="DefaultParagraphFont">
     <w:name w:val="Default Paragraph Font"/>
@@ -1378,6 +1312,20 @@
       <w:ind w:left="720"/>
       <w:contextualSpacing/>
     </w:pPr>
+  </w:style>
+  <w:style w:type="character" w:customStyle="1" w:styleId="Heading1Char">
+    <w:name w:val="Heading 1 Char"/>
+    <w:basedOn w:val="DefaultParagraphFont"/>
+    <w:link w:val="Heading1"/>
+    <w:uiPriority w:val="9"/>
+    <w:rsid w:val="0046213B"/>
+    <w:rPr>
+      <w:rFonts w:ascii="Arial" w:eastAsiaTheme="majorEastAsia" w:hAnsi="Arial" w:cstheme="majorBidi"/>
+      <w:b/>
+      <w:bCs/>
+      <w:sz w:val="28"/>
+      <w:szCs w:val="28"/>
+    </w:rPr>
   </w:style>
 </w:styles>
 </file>

</xml_diff>

<commit_message>
Updated version of document with updateboard in it
</commit_message>
<xml_diff>
--- a/Challenge/Fun-Party-Req-3.docx
+++ b/Challenge/Fun-Party-Req-3.docx
@@ -251,31 +251,41 @@
       <w:r>
         <w:rPr>
           <w:rFonts w:asciiTheme="minorHAnsi" w:hAnsiTheme="minorHAnsi"/>
+        </w:rPr>
+        <w:lastRenderedPageBreak/>
+        <w:t>Channel Interaction Sequence</w:t>
+      </w:r>
+    </w:p>
+    <w:p>
+      <w:pPr>
+        <w:ind w:firstLine="720"/>
+      </w:pPr>
+      <w:r>
+        <w:rPr>
           <w:noProof/>
           <w:lang w:eastAsia="en-GB"/>
         </w:rPr>
-        <w:lastRenderedPageBreak/>
         <w:drawing>
           <wp:anchor distT="0" distB="0" distL="114300" distR="114300" simplePos="0" relativeHeight="251662336" behindDoc="1" locked="0" layoutInCell="1" allowOverlap="1">
             <wp:simplePos x="0" y="0"/>
-            <wp:positionH relativeFrom="margin">
-              <wp:posOffset>-842645</wp:posOffset>
+            <wp:positionH relativeFrom="column">
+              <wp:posOffset>-705485</wp:posOffset>
             </wp:positionH>
             <wp:positionV relativeFrom="paragraph">
-              <wp:posOffset>361950</wp:posOffset>
+              <wp:posOffset>226695</wp:posOffset>
             </wp:positionV>
-            <wp:extent cx="7214870" cy="7077075"/>
-            <wp:effectExtent l="0" t="0" r="5080" b="9525"/>
+            <wp:extent cx="7225030" cy="7086600"/>
+            <wp:effectExtent l="0" t="0" r="0" b="0"/>
             <wp:wrapTight wrapText="bothSides">
               <wp:wrapPolygon edited="0">
                 <wp:start x="0" y="0"/>
-                <wp:lineTo x="0" y="21571"/>
-                <wp:lineTo x="21558" y="21571"/>
-                <wp:lineTo x="21558" y="0"/>
+                <wp:lineTo x="0" y="21542"/>
+                <wp:lineTo x="21528" y="21542"/>
+                <wp:lineTo x="21528" y="0"/>
                 <wp:lineTo x="0" y="0"/>
               </wp:wrapPolygon>
             </wp:wrapTight>
-            <wp:docPr id="55" name="Picture 55" descr="E:\All stuff\Downloads\Interaction Diagram.png"/>
+            <wp:docPr id="1" name="Picture 1" descr="C:\Users\Tomek\Documents\Parallel-Systems\Challenge\Interaction Diagram.png"/>
             <wp:cNvGraphicFramePr>
               <a:graphicFrameLocks xmlns:a="http://schemas.openxmlformats.org/drawingml/2006/main" noChangeAspect="1"/>
             </wp:cNvGraphicFramePr>
@@ -283,7 +293,7 @@
               <a:graphicData uri="http://schemas.openxmlformats.org/drawingml/2006/picture">
                 <pic:pic xmlns:pic="http://schemas.openxmlformats.org/drawingml/2006/picture">
                   <pic:nvPicPr>
-                    <pic:cNvPr id="0" name="Picture 1" descr="E:\All stuff\Downloads\Interaction Diagram.png"/>
+                    <pic:cNvPr id="0" name="Picture 1" descr="C:\Users\Tomek\Documents\Parallel-Systems\Challenge\Interaction Diagram.png"/>
                     <pic:cNvPicPr>
                       <a:picLocks noChangeAspect="1" noChangeArrowheads="1"/>
                     </pic:cNvPicPr>
@@ -304,7 +314,7 @@
                   <pic:spPr bwMode="auto">
                     <a:xfrm>
                       <a:off x="0" y="0"/>
-                      <a:ext cx="7214870" cy="7077075"/>
+                      <a:ext cx="7225030" cy="7086600"/>
                     </a:xfrm>
                     <a:prstGeom prst="rect">
                       <a:avLst/>
@@ -326,17 +336,6 @@
           </wp:anchor>
         </w:drawing>
       </w:r>
-      <w:r>
-        <w:rPr>
-          <w:rFonts w:asciiTheme="minorHAnsi" w:hAnsiTheme="minorHAnsi"/>
-        </w:rPr>
-        <w:t>Channel Interaction Sequence</w:t>
-      </w:r>
-    </w:p>
-    <w:p>
-      <w:pPr>
-        <w:ind w:firstLine="720"/>
-      </w:pPr>
     </w:p>
     <w:p>
       <w:pPr>
@@ -389,6 +388,19 @@
     </w:p>
     <w:p>
       <w:r>
+        <w:t xml:space="preserve">Whenever a player picks 2 cards, player manager sends </w:t>
+      </w:r>
+      <w:proofErr w:type="spellStart"/>
+      <w:r>
+        <w:t>UpdateBoard</w:t>
+      </w:r>
+      <w:proofErr w:type="spellEnd"/>
+      <w:r>
+        <w:t xml:space="preserve"> to controller and controller updates the board for all players in the game.</w:t>
+      </w:r>
+    </w:p>
+    <w:p>
+      <w:r>
         <w:t xml:space="preserve">Once the player picked 2 cards and they did not match, player manager sends a </w:t>
       </w:r>
       <w:proofErr w:type="spellStart"/>
@@ -398,77 +410,87 @@
       <w:proofErr w:type="spellEnd"/>
       <w:r>
         <w:t xml:space="preserve"> data type over to the Controller which increments the turn to the next player and subsequently sends this new turn value to all players so they know whether it’s their turn.</w:t>
+      </w:r>
+    </w:p>
+    <w:p>
+      <w:pPr>
+        <w:rPr>
+          <w:b/>
+          <w:sz w:val="24"/>
+        </w:rPr>
+      </w:pPr>
+      <w:r>
+        <w:rPr>
+          <w:b/>
+          <w:sz w:val="24"/>
+        </w:rPr>
+        <w:t>Datatypes</w:t>
+      </w:r>
+    </w:p>
+    <w:p>
+      <w:proofErr w:type="spellStart"/>
+      <w:r>
+        <w:t>GameDetails</w:t>
+      </w:r>
+      <w:proofErr w:type="spellEnd"/>
+      <w:r>
+        <w:t xml:space="preserve"> data type was changed to include a turn value that is sent to each player when they enter enrolled loop. </w:t>
+      </w:r>
+    </w:p>
+    <w:p>
+      <w:r>
+        <w:t xml:space="preserve">A new data type called </w:t>
+      </w:r>
+      <w:proofErr w:type="spellStart"/>
+      <w:r>
+        <w:t>TurnManager</w:t>
+      </w:r>
+      <w:proofErr w:type="spellEnd"/>
+      <w:r>
+        <w:t xml:space="preserve"> was added which contains the </w:t>
+      </w:r>
+      <w:proofErr w:type="spellStart"/>
+      <w:r>
+        <w:t>currentPlayer</w:t>
+      </w:r>
+      <w:proofErr w:type="spellEnd"/>
+      <w:r>
+        <w:t xml:space="preserve"> value that is pretty much the turn value. This data type has its own algorithm inside the </w:t>
+      </w:r>
+      <w:proofErr w:type="spellStart"/>
+      <w:r>
+        <w:t>ControlManager</w:t>
+      </w:r>
+      <w:proofErr w:type="spellEnd"/>
+      <w:r>
+        <w:t xml:space="preserve"> that decides which player moves next. After the next </w:t>
+      </w:r>
+      <w:r>
+        <w:t>player,</w:t>
+      </w:r>
+      <w:r>
+        <w:t xml:space="preserve"> has been decided, </w:t>
+      </w:r>
+      <w:proofErr w:type="spellStart"/>
+      <w:r>
+        <w:t>TurnManager</w:t>
+      </w:r>
+      <w:proofErr w:type="spellEnd"/>
+      <w:r>
+        <w:t xml:space="preserve"> is sent back to all players to inform them of this change.</w:t>
+      </w:r>
+    </w:p>
+    <w:p>
+      <w:proofErr w:type="spellStart"/>
+      <w:r>
+        <w:t>UpdateBoard</w:t>
+      </w:r>
+      <w:proofErr w:type="spellEnd"/>
+      <w:r>
+        <w:t xml:space="preserve"> type which takes in the chosen pairs and sends these to all players who then update the board using this data.</w:t>
       </w:r>
       <w:bookmarkStart w:id="0" w:name="_GoBack"/>
       <w:bookmarkEnd w:id="0"/>
-    </w:p>
-    <w:p>
-      <w:pPr>
-        <w:rPr>
-          <w:b/>
-          <w:sz w:val="24"/>
-        </w:rPr>
-      </w:pPr>
-      <w:r>
-        <w:rPr>
-          <w:b/>
-          <w:sz w:val="24"/>
-        </w:rPr>
-        <w:t>Datatypes</w:t>
-      </w:r>
-    </w:p>
-    <w:p>
-      <w:proofErr w:type="spellStart"/>
-      <w:r>
-        <w:t>GameDetails</w:t>
-      </w:r>
-      <w:proofErr w:type="spellEnd"/>
-      <w:r>
-        <w:t xml:space="preserve"> data type was changed to include a turn value that is sent to each player when they enter enrolled loop. </w:t>
-      </w:r>
-    </w:p>
-    <w:p>
-      <w:r>
-        <w:t xml:space="preserve">A new data type called </w:t>
-      </w:r>
-      <w:proofErr w:type="spellStart"/>
-      <w:r>
-        <w:t>TurnManager</w:t>
-      </w:r>
-      <w:proofErr w:type="spellEnd"/>
-      <w:r>
-        <w:t xml:space="preserve"> was added which contains the </w:t>
-      </w:r>
-      <w:proofErr w:type="spellStart"/>
-      <w:r>
-        <w:t>currentPlayer</w:t>
-      </w:r>
-      <w:proofErr w:type="spellEnd"/>
-      <w:r>
-        <w:t xml:space="preserve"> value that is pretty much the turn value. This data type has its own algorithm inside the </w:t>
-      </w:r>
-      <w:proofErr w:type="spellStart"/>
-      <w:r>
-        <w:t>ControlManager</w:t>
-      </w:r>
-      <w:proofErr w:type="spellEnd"/>
-      <w:r>
-        <w:t xml:space="preserve"> that decides which player moves next. After the next </w:t>
-      </w:r>
-      <w:r>
-        <w:t>player,</w:t>
-      </w:r>
-      <w:r>
-        <w:t xml:space="preserve"> has been decided, </w:t>
-      </w:r>
-      <w:proofErr w:type="spellStart"/>
-      <w:r>
-        <w:t>TurnManager</w:t>
-      </w:r>
-      <w:proofErr w:type="spellEnd"/>
-      <w:r>
-        <w:t xml:space="preserve"> is sent back to all players to inform them of this change.</w:t>
-      </w:r>
     </w:p>
     <w:p>
       <w:r>
@@ -937,6 +959,7 @@
     <w:lsdException w:name="HTML Sample" w:semiHidden="1" w:unhideWhenUsed="1"/>
     <w:lsdException w:name="HTML Typewriter" w:semiHidden="1" w:unhideWhenUsed="1"/>
     <w:lsdException w:name="HTML Variable" w:semiHidden="1" w:unhideWhenUsed="1"/>
+    <w:lsdException w:name="Normal Table" w:semiHidden="1" w:unhideWhenUsed="1"/>
     <w:lsdException w:name="annotation subject" w:semiHidden="1" w:unhideWhenUsed="1"/>
     <w:lsdException w:name="No List" w:semiHidden="1" w:unhideWhenUsed="1"/>
     <w:lsdException w:name="Outline List 1" w:semiHidden="1" w:unhideWhenUsed="1"/>
@@ -981,6 +1004,7 @@
     <w:lsdException w:name="Table Professional" w:semiHidden="1" w:unhideWhenUsed="1"/>
     <w:lsdException w:name="Table Subtle 1" w:semiHidden="1" w:unhideWhenUsed="1"/>
     <w:lsdException w:name="Table Subtle 2" w:semiHidden="1" w:unhideWhenUsed="1"/>
+    <w:lsdException w:name="Table Web 1" w:semiHidden="1" w:unhideWhenUsed="1"/>
     <w:lsdException w:name="Table Web 2" w:semiHidden="1" w:unhideWhenUsed="1"/>
     <w:lsdException w:name="Table Web 3" w:semiHidden="1" w:unhideWhenUsed="1"/>
     <w:lsdException w:name="Balloon Text" w:semiHidden="1" w:unhideWhenUsed="1"/>

</xml_diff>